<commit_message>
kontrola formatovanie kodov  v texte
</commit_message>
<xml_diff>
--- a/diplomovka/moja_praca/príloha 3  z prostredia Visual Studio na IIS Expressy.docx
+++ b/diplomovka/moja_praca/príloha 3  z prostredia Visual Studio na IIS Expressy.docx
@@ -18,15 +18,16 @@
           <w:bCs/>
           <w:szCs w:val="24"/>
         </w:rPr>
-        <w:t xml:space="preserve">Príloha </w:t>
-      </w:r>
+        <w:t xml:space="preserve">Príloha 3 – </w:t>
+      </w:r>
+      <w:bookmarkStart w:id="0" w:name="_Hlk131623964"/>
       <w:r>
         <w:rPr>
           <w:b/>
           <w:bCs/>
           <w:szCs w:val="24"/>
         </w:rPr>
-        <w:t>3</w:t>
+        <w:t>Postup spusteni</w:t>
       </w:r>
       <w:r>
         <w:rPr>
@@ -34,16 +35,15 @@
           <w:bCs/>
           <w:szCs w:val="24"/>
         </w:rPr>
-        <w:t xml:space="preserve"> – </w:t>
-      </w:r>
-      <w:bookmarkStart w:id="0" w:name="_Hlk131623964"/>
+        <w:t>a</w:t>
+      </w:r>
       <w:r>
         <w:rPr>
           <w:b/>
           <w:bCs/>
           <w:szCs w:val="24"/>
         </w:rPr>
-        <w:t xml:space="preserve">Postup </w:t>
+        <w:t xml:space="preserve"> webovej služby a klienta </w:t>
       </w:r>
       <w:r>
         <w:rPr>
@@ -51,7 +51,7 @@
           <w:bCs/>
           <w:szCs w:val="24"/>
         </w:rPr>
-        <w:t>spusteni</w:t>
+        <w:t>na IIS Express serveri</w:t>
       </w:r>
       <w:r>
         <w:rPr>
@@ -59,7 +59,7 @@
           <w:bCs/>
           <w:szCs w:val="24"/>
         </w:rPr>
-        <w:t>a</w:t>
+        <w:t xml:space="preserve"> </w:t>
       </w:r>
       <w:r>
         <w:rPr>
@@ -67,7 +67,7 @@
           <w:bCs/>
           <w:szCs w:val="24"/>
         </w:rPr>
-        <w:t xml:space="preserve"> </w:t>
+        <w:t>z</w:t>
       </w:r>
       <w:r>
         <w:rPr>
@@ -75,7 +75,7 @@
           <w:bCs/>
           <w:szCs w:val="24"/>
         </w:rPr>
-        <w:t xml:space="preserve">webovej služby a klienta </w:t>
+        <w:t> prostred</w:t>
       </w:r>
       <w:r>
         <w:rPr>
@@ -83,7 +83,7 @@
           <w:bCs/>
           <w:szCs w:val="24"/>
         </w:rPr>
-        <w:t xml:space="preserve">na </w:t>
+        <w:t>ia</w:t>
       </w:r>
       <w:r>
         <w:rPr>
@@ -91,46 +91,6 @@
           <w:bCs/>
           <w:szCs w:val="24"/>
         </w:rPr>
-        <w:t>IIS Express serveri</w:t>
-      </w:r>
-      <w:r>
-        <w:rPr>
-          <w:b/>
-          <w:bCs/>
-          <w:szCs w:val="24"/>
-        </w:rPr>
-        <w:t xml:space="preserve"> </w:t>
-      </w:r>
-      <w:r>
-        <w:rPr>
-          <w:b/>
-          <w:bCs/>
-          <w:szCs w:val="24"/>
-        </w:rPr>
-        <w:t>z</w:t>
-      </w:r>
-      <w:r>
-        <w:rPr>
-          <w:b/>
-          <w:bCs/>
-          <w:szCs w:val="24"/>
-        </w:rPr>
-        <w:t> prostred</w:t>
-      </w:r>
-      <w:r>
-        <w:rPr>
-          <w:b/>
-          <w:bCs/>
-          <w:szCs w:val="24"/>
-        </w:rPr>
-        <w:t>ia</w:t>
-      </w:r>
-      <w:r>
-        <w:rPr>
-          <w:b/>
-          <w:bCs/>
-          <w:szCs w:val="24"/>
-        </w:rPr>
         <w:t xml:space="preserve"> Visual Studia</w:t>
       </w:r>
     </w:p>
@@ -159,13 +119,34 @@
         <w:t xml:space="preserve">webová </w:t>
       </w:r>
       <w:r>
-        <w:t>služba spustiť</w:t>
-      </w:r>
-      <w:r>
-        <w:t xml:space="preserve"> na IIS Expresy </w:t>
-      </w:r>
-      <w:r>
-        <w:t>priamo v prostredí Visual Studia</w:t>
+        <w:t>služba</w:t>
+      </w:r>
+      <w:r>
+        <w:t xml:space="preserve"> </w:t>
+      </w:r>
+      <w:r>
+        <w:rPr>
+          <w:i/>
+          <w:iCs/>
+          <w:lang w:val="en-US"/>
+        </w:rPr>
+        <w:t>“</w:t>
+      </w:r>
+      <w:r>
+        <w:rPr>
+          <w:i/>
+          <w:iCs/>
+        </w:rPr>
+        <w:t>book_services“</w:t>
+      </w:r>
+      <w:r>
+        <w:t xml:space="preserve"> </w:t>
+      </w:r>
+      <w:r>
+        <w:t>spustiť</w:t>
+      </w:r>
+      <w:r>
+        <w:t xml:space="preserve"> na IIS Expresy priamo v prostredí Visual Studia</w:t>
       </w:r>
       <w:r>
         <w:t xml:space="preserve"> a jej vystavené metódy zavolať </w:t>
@@ -277,6 +258,9 @@
         <w:jc w:val="both"/>
       </w:pPr>
       <w:r>
+        <w:rPr>
+          <w:noProof/>
+        </w:rPr>
         <w:drawing>
           <wp:anchor distT="0" distB="0" distL="114300" distR="114300" simplePos="0" relativeHeight="251660288" behindDoc="0" locked="0" layoutInCell="1" allowOverlap="1" wp14:anchorId="6C761877" wp14:editId="7F1A8BC9">
             <wp:simplePos x="0" y="0"/>
@@ -1714,6 +1698,9 @@
         <w:jc w:val="both"/>
       </w:pPr>
       <w:r>
+        <w:rPr>
+          <w:noProof/>
+        </w:rPr>
         <w:drawing>
           <wp:inline distT="0" distB="0" distL="0" distR="0" wp14:anchorId="5E117526" wp14:editId="6B997E6F">
             <wp:extent cx="5760720" cy="2931160"/>
@@ -1837,7 +1824,13 @@
         <w:jc w:val="both"/>
       </w:pPr>
       <w:r>
-        <w:t xml:space="preserve">Po spustení je potrebné overiť či url na </w:t>
+        <w:t>Po spustení je potrebné overiť</w:t>
+      </w:r>
+      <w:r>
+        <w:t>,</w:t>
+      </w:r>
+      <w:r>
+        <w:t xml:space="preserve"> či url na </w:t>
       </w:r>
       <w:r>
         <w:t>ktorej</w:t>
@@ -1872,6 +1865,9 @@
         <w:jc w:val="both"/>
       </w:pPr>
       <w:r>
+        <w:rPr>
+          <w:noProof/>
+        </w:rPr>
         <w:drawing>
           <wp:anchor distT="0" distB="0" distL="114300" distR="114300" simplePos="0" relativeHeight="251665408" behindDoc="0" locked="0" layoutInCell="1" allowOverlap="1" wp14:anchorId="767B17CD" wp14:editId="700FB2DF">
             <wp:simplePos x="0" y="0"/>
@@ -2229,10 +2225,16 @@
         <w:t xml:space="preserve">V dolnej lište si nájdeme ikonu “ikonu </w:t>
       </w:r>
       <w:r>
-        <w:t>iis</w:t>
-      </w:r>
-      <w:r>
-        <w:t xml:space="preserve"> expressu” </w:t>
+        <w:t>IIS</w:t>
+      </w:r>
+      <w:r>
+        <w:t xml:space="preserve"> </w:t>
+      </w:r>
+      <w:r>
+        <w:t>E</w:t>
+      </w:r>
+      <w:r>
+        <w:t xml:space="preserve">xpressu” </w:t>
       </w:r>
       <w:r>
         <w:t>k</w:t>
@@ -2247,13 +2249,22 @@
         <w:t>ňu</w:t>
       </w:r>
       <w:r>
-        <w:t xml:space="preserve"> prav</w:t>
-      </w:r>
-      <w:r>
-        <w:t>í</w:t>
-      </w:r>
-      <w:r>
-        <w:t xml:space="preserve">m </w:t>
+        <w:t xml:space="preserve"> s </w:t>
+      </w:r>
+      <w:r>
+        <w:t xml:space="preserve"> </w:t>
+      </w:r>
+      <w:r>
+        <w:t>prav</w:t>
+      </w:r>
+      <w:r>
+        <w:t>ý</w:t>
+      </w:r>
+      <w:r>
+        <w:t>m</w:t>
+      </w:r>
+      <w:r>
+        <w:t xml:space="preserve"> </w:t>
       </w:r>
       <w:r>
         <w:t>tlačidlom</w:t>
@@ -2272,6 +2283,9 @@
       </w:r>
       <w:r>
         <w:t xml:space="preserve"> služba</w:t>
+      </w:r>
+      <w:r>
+        <w:t xml:space="preserve"> </w:t>
       </w:r>
       <w:r>
         <w:t>(povinné pokiaľ nemáme http)</w:t>
@@ -2301,6 +2315,9 @@
         <w:jc w:val="both"/>
       </w:pPr>
       <w:r>
+        <w:rPr>
+          <w:noProof/>
+        </w:rPr>
         <w:drawing>
           <wp:anchor distT="0" distB="0" distL="114300" distR="114300" simplePos="0" relativeHeight="251666432" behindDoc="0" locked="0" layoutInCell="1" allowOverlap="1" wp14:anchorId="43238DFB" wp14:editId="6710D999">
             <wp:simplePos x="0" y="0"/>
@@ -2377,18 +2394,6 @@
         <w:spacing w:line="360" w:lineRule="auto"/>
         <w:jc w:val="both"/>
       </w:pPr>
-    </w:p>
-    <w:p>
-      <w:pPr>
-        <w:spacing w:line="360" w:lineRule="auto"/>
-        <w:jc w:val="both"/>
-      </w:pPr>
-    </w:p>
-    <w:p>
-      <w:pPr>
-        <w:spacing w:line="360" w:lineRule="auto"/>
-        <w:jc w:val="both"/>
-      </w:pPr>
       <w:r>
         <w:rPr>
           <w:noProof/>
@@ -2396,13 +2401,13 @@
         <mc:AlternateContent>
           <mc:Choice Requires="wps">
             <w:drawing>
-              <wp:anchor distT="0" distB="0" distL="114300" distR="114300" simplePos="0" relativeHeight="251673600" behindDoc="0" locked="0" layoutInCell="1" allowOverlap="1" wp14:anchorId="202B3139" wp14:editId="14A44C06">
+              <wp:anchor distT="0" distB="0" distL="114300" distR="114300" simplePos="0" relativeHeight="251673600" behindDoc="0" locked="0" layoutInCell="1" allowOverlap="1" wp14:anchorId="202B3139" wp14:editId="687FAF7C">
                 <wp:simplePos x="0" y="0"/>
                 <wp:positionH relativeFrom="column">
                   <wp:posOffset>509905</wp:posOffset>
                 </wp:positionH>
                 <wp:positionV relativeFrom="paragraph">
-                  <wp:posOffset>83185</wp:posOffset>
+                  <wp:posOffset>327025</wp:posOffset>
                 </wp:positionV>
                 <wp:extent cx="2270760" cy="635"/>
                 <wp:effectExtent l="0" t="0" r="0" b="8255"/>
@@ -2516,7 +2521,7 @@
           </mc:Choice>
           <mc:Fallback>
             <w:pict>
-              <v:shape w14:anchorId="202B3139" id="_x0000_s1029" type="#_x0000_t202" style="position:absolute;left:0;text-align:left;margin-left:40.15pt;margin-top:6.55pt;width:178.8pt;height:.05pt;z-index:251673600;visibility:visible;mso-wrap-style:square;mso-width-percent:0;mso-wrap-distance-left:9pt;mso-wrap-distance-top:0;mso-wrap-distance-right:9pt;mso-wrap-distance-bottom:0;mso-position-horizontal:absolute;mso-position-horizontal-relative:text;mso-position-vertical:absolute;mso-position-vertical-relative:text;mso-width-percent:0;mso-width-relative:margin;v-text-anchor:top" o:gfxdata="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" stroked="f">
+              <v:shape w14:anchorId="202B3139" id="_x0000_s1029" type="#_x0000_t202" style="position:absolute;left:0;text-align:left;margin-left:40.15pt;margin-top:25.75pt;width:178.8pt;height:.05pt;z-index:251673600;visibility:visible;mso-wrap-style:square;mso-width-percent:0;mso-wrap-distance-left:9pt;mso-wrap-distance-top:0;mso-wrap-distance-right:9pt;mso-wrap-distance-bottom:0;mso-position-horizontal:absolute;mso-position-horizontal-relative:text;mso-position-vertical:absolute;mso-position-vertical-relative:text;mso-width-percent:0;mso-width-relative:margin;v-text-anchor:top" o:gfxdata="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" stroked="f">
                 <v:textbox style="mso-fit-shape-to-text:t" inset="0,0,0,0">
                   <w:txbxContent>
                     <w:p>
@@ -2598,6 +2603,7 @@
     <w:p>
       <w:pPr>
         <w:spacing w:line="360" w:lineRule="auto"/>
+        <w:ind w:firstLine="0"/>
         <w:jc w:val="both"/>
       </w:pPr>
     </w:p>
@@ -2608,6 +2614,9 @@
         <w:jc w:val="both"/>
       </w:pPr>
       <w:r>
+        <w:rPr>
+          <w:noProof/>
+        </w:rPr>
         <w:drawing>
           <wp:inline distT="0" distB="0" distL="0" distR="0" wp14:anchorId="413484FF" wp14:editId="16DEF09F">
             <wp:extent cx="5363323" cy="1295581"/>
@@ -2743,7 +2752,23 @@
           <w:sz w:val="24"/>
           <w:szCs w:val="24"/>
         </w:rPr>
-        <w:t xml:space="preserve"> express</w:t>
+        <w:t xml:space="preserve"> </w:t>
+      </w:r>
+      <w:r>
+        <w:rPr>
+          <w:color w:val="000000" w:themeColor="text1"/>
+          <w:sz w:val="24"/>
+          <w:szCs w:val="24"/>
+        </w:rPr>
+        <w:t>E</w:t>
+      </w:r>
+      <w:r>
+        <w:rPr>
+          <w:color w:val="000000" w:themeColor="text1"/>
+          <w:sz w:val="24"/>
+          <w:szCs w:val="24"/>
+        </w:rPr>
+        <w:t>xpress</w:t>
       </w:r>
     </w:p>
     <w:p>
@@ -2798,6 +2823,9 @@
         <w:t>dlom</w:t>
       </w:r>
       <w:r>
+        <w:t>,</w:t>
+      </w:r>
+      <w:r>
         <w:t xml:space="preserve"> </w:t>
       </w:r>
       <w:r>
@@ -2810,13 +2838,40 @@
         <w:t>IIS</w:t>
       </w:r>
       <w:r>
-        <w:t xml:space="preserve"> express v debug mode vyberieme </w:t>
+        <w:t xml:space="preserve"> </w:t>
+      </w:r>
+      <w:r>
+        <w:t>E</w:t>
+      </w:r>
+      <w:r>
+        <w:t xml:space="preserve">xpress v debug mode vyberieme </w:t>
       </w:r>
       <w:r>
         <w:t>možnosť</w:t>
       </w:r>
       <w:r>
-        <w:t xml:space="preserve"> “knihy_jankech Debug Properties ” Vyberieme sekcie “Web” a v poli“ Project Url” nastavíme http lokálnu adresu ako je v našom prípade </w:t>
+        <w:t xml:space="preserve"> “knihy_jankech Debug Properties ” Vyberieme sekc</w:t>
+      </w:r>
+      <w:r>
+        <w:t>u</w:t>
+      </w:r>
+      <w:r>
+        <w:t xml:space="preserve"> “Web” a v </w:t>
+      </w:r>
+      <w:r>
+        <w:rPr>
+          <w:lang w:val="en-US"/>
+        </w:rPr>
+        <w:t>“</w:t>
+      </w:r>
+      <w:r>
+        <w:t>poli</w:t>
+      </w:r>
+      <w:r>
+        <w:t>“</w:t>
+      </w:r>
+      <w:r>
+        <w:t xml:space="preserve"> Project Url” nastavíme http lokálnu adresu ako je v našom prípade </w:t>
       </w:r>
       <w:hyperlink r:id="rId14" w:history="1">
         <w:r>
@@ -2876,6 +2931,9 @@
         <w:jc w:val="both"/>
       </w:pPr>
       <w:r>
+        <w:rPr>
+          <w:noProof/>
+        </w:rPr>
         <w:lastRenderedPageBreak/>
         <w:drawing>
           <wp:inline distT="0" distB="0" distL="0" distR="0" wp14:anchorId="566C93FC" wp14:editId="1E760FDA">
@@ -2998,6 +3056,9 @@
         <w:jc w:val="both"/>
       </w:pPr>
       <w:r>
+        <w:rPr>
+          <w:noProof/>
+        </w:rPr>
         <w:drawing>
           <wp:inline distT="0" distB="0" distL="0" distR="0" wp14:anchorId="57A908BF" wp14:editId="27782C18">
             <wp:extent cx="5760720" cy="2214880"/>
@@ -3122,7 +3183,49 @@
         <w:jc w:val="both"/>
       </w:pPr>
       <w:r>
-        <w:t xml:space="preserve">Po vykonaní týchto možnosti mame možnosť otestovať webové sližby bud v testovacom alebo nami vytovrenom klientovi. </w:t>
+        <w:t xml:space="preserve">Po vykonaní týchto </w:t>
+      </w:r>
+      <w:r>
+        <w:t>nastavení</w:t>
+      </w:r>
+      <w:r>
+        <w:t xml:space="preserve"> m</w:t>
+      </w:r>
+      <w:r>
+        <w:t>á</w:t>
+      </w:r>
+      <w:r>
+        <w:t>me možnosť otestovať webov</w:t>
+      </w:r>
+      <w:r>
+        <w:t>ú</w:t>
+      </w:r>
+      <w:r>
+        <w:t xml:space="preserve"> sl</w:t>
+      </w:r>
+      <w:r>
+        <w:t>u</w:t>
+      </w:r>
+      <w:r>
+        <w:t>žb</w:t>
+      </w:r>
+      <w:r>
+        <w:t>u,</w:t>
+      </w:r>
+      <w:r>
+        <w:t xml:space="preserve"> </w:t>
+      </w:r>
+      <w:r>
+        <w:t>buď</w:t>
+      </w:r>
+      <w:r>
+        <w:t xml:space="preserve"> v testovacom alebo nami </w:t>
+      </w:r>
+      <w:r>
+        <w:t>vytvorenom</w:t>
+      </w:r>
+      <w:r>
+        <w:t xml:space="preserve"> klientovi. </w:t>
       </w:r>
     </w:p>
     <w:p>
@@ -3136,7 +3239,13 @@
         <w:jc w:val="both"/>
       </w:pPr>
       <w:r>
-        <w:t>K testovaciumu klientov</w:t>
+        <w:t>K </w:t>
+      </w:r>
+      <w:r>
+        <w:t>testovaciemu</w:t>
+      </w:r>
+      <w:r>
+        <w:t xml:space="preserve"> klientov</w:t>
       </w:r>
       <w:r>
         <w:t>i</w:t>
@@ -3354,6 +3463,9 @@
         </mc:AlternateContent>
       </w:r>
       <w:r>
+        <w:rPr>
+          <w:noProof/>
+        </w:rPr>
         <w:drawing>
           <wp:anchor distT="0" distB="0" distL="114300" distR="114300" simplePos="0" relativeHeight="251667456" behindDoc="0" locked="0" layoutInCell="1" allowOverlap="1" wp14:anchorId="2CF36610" wp14:editId="620EBAC5">
             <wp:simplePos x="0" y="0"/>
@@ -3415,13 +3527,7 @@
           <w:rPr>
             <w:rStyle w:val="Hypertextovprepojenie"/>
           </w:rPr>
-          <w:t>http://localhost:</w:t>
-        </w:r>
-        <w:r>
-          <w:rPr>
-            <w:rStyle w:val="Hypertextovprepojenie"/>
-          </w:rPr>
-          <w:t>“</w:t>
+          <w:t>http://localhost:“</w:t>
         </w:r>
         <w:r>
           <w:rPr>
@@ -3475,13 +3581,7 @@
           <w:rPr>
             <w:rStyle w:val="Hypertextovprepojenie"/>
           </w:rPr>
-          <w:t>http://localhost:</w:t>
-        </w:r>
-        <w:r>
-          <w:rPr>
-            <w:rStyle w:val="Hypertextovprepojenie"/>
-          </w:rPr>
-          <w:t>”</w:t>
+          <w:t>http://localhost:”</w:t>
         </w:r>
         <w:r>
           <w:rPr>
@@ -3506,6 +3606,9 @@
         <w:jc w:val="both"/>
       </w:pPr>
       <w:r>
+        <w:rPr>
+          <w:noProof/>
+        </w:rPr>
         <w:drawing>
           <wp:inline distT="0" distB="0" distL="0" distR="0" wp14:anchorId="676BD64B" wp14:editId="17C15FB0">
             <wp:extent cx="5760720" cy="2907665"/>

</xml_diff>